<commit_message>
Day 5: December 10, 2019 Angular fundamentalsnew note, typescripting additions
</commit_message>
<xml_diff>
--- a/Learning_Notes/TypeScript Notes.docx
+++ b/Learning_Notes/TypeScript Notes.docx
@@ -7177,12 +7177,12 @@
           <wp:inline distB="114300" distT="114300" distL="114300" distR="114300">
             <wp:extent cx="5943600" cy="2578100"/>
             <wp:effectExtent b="0" l="0" r="0" t="0"/>
-            <wp:docPr id="9" name="image6.png"/>
+            <wp:docPr id="9" name="image8.png"/>
             <a:graphic>
               <a:graphicData uri="http://schemas.openxmlformats.org/drawingml/2006/picture">
                 <pic:pic>
                   <pic:nvPicPr>
-                    <pic:cNvPr id="0" name="image6.png"/>
+                    <pic:cNvPr id="0" name="image8.png"/>
                     <pic:cNvPicPr preferRelativeResize="0"/>
                   </pic:nvPicPr>
                   <pic:blipFill>
@@ -8199,12 +8199,12 @@
           <wp:inline distB="114300" distT="114300" distL="114300" distR="114300">
             <wp:extent cx="5943600" cy="584200"/>
             <wp:effectExtent b="0" l="0" r="0" t="0"/>
-            <wp:docPr id="7" name="image10.png"/>
+            <wp:docPr id="7" name="image7.png"/>
             <a:graphic>
               <a:graphicData uri="http://schemas.openxmlformats.org/drawingml/2006/picture">
                 <pic:pic>
                   <pic:nvPicPr>
-                    <pic:cNvPr id="0" name="image10.png"/>
+                    <pic:cNvPr id="0" name="image7.png"/>
                     <pic:cNvPicPr preferRelativeResize="0"/>
                   </pic:nvPicPr>
                   <pic:blipFill>
@@ -10643,12 +10643,12 @@
           <wp:inline distB="114300" distT="114300" distL="114300" distR="114300">
             <wp:extent cx="5943600" cy="5168900"/>
             <wp:effectExtent b="0" l="0" r="0" t="0"/>
-            <wp:docPr id="2" name="image9.png"/>
+            <wp:docPr id="2" name="image4.png"/>
             <a:graphic>
               <a:graphicData uri="http://schemas.openxmlformats.org/drawingml/2006/picture">
                 <pic:pic>
                   <pic:nvPicPr>
-                    <pic:cNvPr id="0" name="image9.png"/>
+                    <pic:cNvPr id="0" name="image4.png"/>
                     <pic:cNvPicPr preferRelativeResize="0"/>
                   </pic:nvPicPr>
                   <pic:blipFill>
@@ -10706,12 +10706,12 @@
           <wp:inline distB="114300" distT="114300" distL="114300" distR="114300">
             <wp:extent cx="5943600" cy="5245100"/>
             <wp:effectExtent b="0" l="0" r="0" t="0"/>
-            <wp:docPr id="8" name="image2.png"/>
+            <wp:docPr id="8" name="image9.png"/>
             <a:graphic>
               <a:graphicData uri="http://schemas.openxmlformats.org/drawingml/2006/picture">
                 <pic:pic>
                   <pic:nvPicPr>
-                    <pic:cNvPr id="0" name="image2.png"/>
+                    <pic:cNvPr id="0" name="image9.png"/>
                     <pic:cNvPicPr preferRelativeResize="0"/>
                   </pic:nvPicPr>
                   <pic:blipFill>
@@ -11903,13 +11903,13 @@
         <w:rPr>
           <w:rtl w:val="0"/>
         </w:rPr>
-        <w:t xml:space="preserve">After adding access modifiers in the constructor than we do not need to initialize declare the variables seperately and we do not need to initialize them in the constructors. </w:t>
-      </w:r>
-      <w:r>
-        <w:rPr>
-          <w:rtl w:val="0"/>
-        </w:rPr>
-        <w:t xml:space="preserve">, if you add modifiers than it typescript complier will generate a field with the exact same name and initialize it automatically</w:t>
+        <w:t xml:space="preserve">After adding access modifiers in the constructor than we do not need to initialize declare the variables separately and we do not need to initialize them in the constructors. </w:t>
+      </w:r>
+      <w:r>
+        <w:rPr>
+          <w:rtl w:val="0"/>
+        </w:rPr>
+        <w:t xml:space="preserve">, if you add modifiers than it typescript compiler will generate a field with the exact same name and initialize it automatically</w:t>
       </w:r>
     </w:p>
     <w:p>
@@ -13029,12 +13029,12 @@
           <wp:inline distB="114300" distT="114300" distL="114300" distR="114300">
             <wp:extent cx="5943600" cy="5041900"/>
             <wp:effectExtent b="0" l="0" r="0" t="0"/>
-            <wp:docPr id="4" name="image8.png"/>
+            <wp:docPr id="4" name="image3.png"/>
             <a:graphic>
               <a:graphicData uri="http://schemas.openxmlformats.org/drawingml/2006/picture">
                 <pic:pic>
                   <pic:nvPicPr>
-                    <pic:cNvPr id="0" name="image8.png"/>
+                    <pic:cNvPr id="0" name="image3.png"/>
                     <pic:cNvPicPr preferRelativeResize="0"/>
                   </pic:nvPicPr>
                   <pic:blipFill>
@@ -13120,12 +13120,12 @@
           <wp:inline distB="114300" distT="114300" distL="114300" distR="114300">
             <wp:extent cx="5943600" cy="4533900"/>
             <wp:effectExtent b="0" l="0" r="0" t="0"/>
-            <wp:docPr id="3" name="image5.png"/>
+            <wp:docPr id="3" name="image6.png"/>
             <a:graphic>
               <a:graphicData uri="http://schemas.openxmlformats.org/drawingml/2006/picture">
                 <pic:pic>
                   <pic:nvPicPr>
-                    <pic:cNvPr id="0" name="image5.png"/>
+                    <pic:cNvPr id="0" name="image6.png"/>
                     <pic:cNvPicPr preferRelativeResize="0"/>
                   </pic:nvPicPr>
                   <pic:blipFill>
@@ -15704,12 +15704,12 @@
           <wp:inline distB="114300" distT="114300" distL="114300" distR="114300">
             <wp:extent cx="5943600" cy="5257800"/>
             <wp:effectExtent b="0" l="0" r="0" t="0"/>
-            <wp:docPr id="1" name="image3.png"/>
+            <wp:docPr id="1" name="image1.png"/>
             <a:graphic>
               <a:graphicData uri="http://schemas.openxmlformats.org/drawingml/2006/picture">
                 <pic:pic>
                   <pic:nvPicPr>
-                    <pic:cNvPr id="0" name="image3.png"/>
+                    <pic:cNvPr id="0" name="image1.png"/>
                     <pic:cNvPicPr preferRelativeResize="0"/>
                   </pic:nvPicPr>
                   <pic:blipFill>
@@ -15759,12 +15759,12 @@
           <wp:inline distB="114300" distT="114300" distL="114300" distR="114300">
             <wp:extent cx="5943600" cy="4965700"/>
             <wp:effectExtent b="0" l="0" r="0" t="0"/>
-            <wp:docPr id="5" name="image7.png"/>
+            <wp:docPr id="5" name="image10.png"/>
             <a:graphic>
               <a:graphicData uri="http://schemas.openxmlformats.org/drawingml/2006/picture">
                 <pic:pic>
                   <pic:nvPicPr>
-                    <pic:cNvPr id="0" name="image7.png"/>
+                    <pic:cNvPr id="0" name="image10.png"/>
                     <pic:cNvPicPr preferRelativeResize="0"/>
                   </pic:nvPicPr>
                   <pic:blipFill>
@@ -15814,12 +15814,12 @@
           <wp:inline distB="114300" distT="114300" distL="114300" distR="114300">
             <wp:extent cx="5943600" cy="5562600"/>
             <wp:effectExtent b="0" l="0" r="0" t="0"/>
-            <wp:docPr id="10" name="image1.png"/>
+            <wp:docPr id="10" name="image5.png"/>
             <a:graphic>
               <a:graphicData uri="http://schemas.openxmlformats.org/drawingml/2006/picture">
                 <pic:pic>
                   <pic:nvPicPr>
-                    <pic:cNvPr id="0" name="image1.png"/>
+                    <pic:cNvPr id="0" name="image5.png"/>
                     <pic:cNvPicPr preferRelativeResize="0"/>
                   </pic:nvPicPr>
                   <pic:blipFill>
@@ -18384,12 +18384,12 @@
           <wp:inline distB="114300" distT="114300" distL="114300" distR="114300">
             <wp:extent cx="5943600" cy="2806700"/>
             <wp:effectExtent b="0" l="0" r="0" t="0"/>
-            <wp:docPr id="6" name="image4.png"/>
+            <wp:docPr id="6" name="image2.png"/>
             <a:graphic>
               <a:graphicData uri="http://schemas.openxmlformats.org/drawingml/2006/picture">
                 <pic:pic>
                   <pic:nvPicPr>
-                    <pic:cNvPr id="0" name="image4.png"/>
+                    <pic:cNvPr id="0" name="image2.png"/>
                     <pic:cNvPicPr preferRelativeResize="0"/>
                   </pic:nvPicPr>
                   <pic:blipFill>
@@ -18413,6 +18413,1926 @@
           </wp:inline>
         </w:drawing>
       </w:r>
+      <w:r>
+        <w:rPr>
+          <w:rtl w:val="0"/>
+        </w:rPr>
+      </w:r>
+    </w:p>
+    <w:p>
+      <w:pPr>
+        <w:rPr/>
+      </w:pPr>
+      <w:r>
+        <w:rPr>
+          <w:rtl w:val="0"/>
+        </w:rPr>
+      </w:r>
+    </w:p>
+    <w:p>
+      <w:pPr>
+        <w:rPr>
+          <w:b w:val="1"/>
+        </w:rPr>
+      </w:pPr>
+      <w:r>
+        <w:rPr>
+          <w:b w:val="1"/>
+          <w:rtl w:val="0"/>
+        </w:rPr>
+        <w:t xml:space="preserve">Exercise:</w:t>
+      </w:r>
+    </w:p>
+    <w:p>
+      <w:pPr>
+        <w:rPr>
+          <w:b w:val="1"/>
+        </w:rPr>
+      </w:pPr>
+      <w:r>
+        <w:rPr>
+          <w:rtl w:val="0"/>
+        </w:rPr>
+      </w:r>
+    </w:p>
+    <w:p>
+      <w:pPr>
+        <w:shd w:fill="1e1e1e" w:val="clear"/>
+        <w:spacing w:line="325.71428571428567" w:lineRule="auto"/>
+        <w:rPr>
+          <w:rFonts w:ascii="Consolas" w:cs="Consolas" w:eastAsia="Consolas" w:hAnsi="Consolas"/>
+          <w:b w:val="1"/>
+          <w:color w:val="d4d4d4"/>
+          <w:sz w:val="21"/>
+          <w:szCs w:val="21"/>
+        </w:rPr>
+      </w:pPr>
+      <w:r>
+        <w:rPr>
+          <w:rFonts w:ascii="Consolas" w:cs="Consolas" w:eastAsia="Consolas" w:hAnsi="Consolas"/>
+          <w:b w:val="1"/>
+          <w:color w:val="c586c0"/>
+          <w:sz w:val="21"/>
+          <w:szCs w:val="21"/>
+          <w:rtl w:val="0"/>
+        </w:rPr>
+        <w:t xml:space="preserve">export</w:t>
+      </w:r>
+      <w:r>
+        <w:rPr>
+          <w:rFonts w:ascii="Consolas" w:cs="Consolas" w:eastAsia="Consolas" w:hAnsi="Consolas"/>
+          <w:b w:val="1"/>
+          <w:color w:val="d4d4d4"/>
+          <w:sz w:val="21"/>
+          <w:szCs w:val="21"/>
+          <w:rtl w:val="0"/>
+        </w:rPr>
+        <w:t xml:space="preserve"> </w:t>
+      </w:r>
+      <w:r>
+        <w:rPr>
+          <w:rFonts w:ascii="Consolas" w:cs="Consolas" w:eastAsia="Consolas" w:hAnsi="Consolas"/>
+          <w:b w:val="1"/>
+          <w:color w:val="569cd6"/>
+          <w:sz w:val="21"/>
+          <w:szCs w:val="21"/>
+          <w:rtl w:val="0"/>
+        </w:rPr>
+        <w:t xml:space="preserve">class</w:t>
+      </w:r>
+      <w:r>
+        <w:rPr>
+          <w:rFonts w:ascii="Consolas" w:cs="Consolas" w:eastAsia="Consolas" w:hAnsi="Consolas"/>
+          <w:b w:val="1"/>
+          <w:color w:val="d4d4d4"/>
+          <w:sz w:val="21"/>
+          <w:szCs w:val="21"/>
+          <w:rtl w:val="0"/>
+        </w:rPr>
+        <w:t xml:space="preserve"> </w:t>
+      </w:r>
+      <w:r>
+        <w:rPr>
+          <w:rFonts w:ascii="Consolas" w:cs="Consolas" w:eastAsia="Consolas" w:hAnsi="Consolas"/>
+          <w:b w:val="1"/>
+          <w:color w:val="4ec9b0"/>
+          <w:sz w:val="21"/>
+          <w:szCs w:val="21"/>
+          <w:rtl w:val="0"/>
+        </w:rPr>
+        <w:t xml:space="preserve">LikeComponent</w:t>
+      </w:r>
+      <w:r>
+        <w:rPr>
+          <w:rFonts w:ascii="Consolas" w:cs="Consolas" w:eastAsia="Consolas" w:hAnsi="Consolas"/>
+          <w:b w:val="1"/>
+          <w:color w:val="d4d4d4"/>
+          <w:sz w:val="21"/>
+          <w:szCs w:val="21"/>
+          <w:rtl w:val="0"/>
+        </w:rPr>
+        <w:t xml:space="preserve"> {</w:t>
+      </w:r>
+    </w:p>
+    <w:p>
+      <w:pPr>
+        <w:shd w:fill="1e1e1e" w:val="clear"/>
+        <w:spacing w:line="325.71428571428567" w:lineRule="auto"/>
+        <w:rPr>
+          <w:rFonts w:ascii="Consolas" w:cs="Consolas" w:eastAsia="Consolas" w:hAnsi="Consolas"/>
+          <w:b w:val="1"/>
+          <w:color w:val="d4d4d4"/>
+          <w:sz w:val="21"/>
+          <w:szCs w:val="21"/>
+        </w:rPr>
+      </w:pPr>
+      <w:r>
+        <w:rPr>
+          <w:rtl w:val="0"/>
+        </w:rPr>
+      </w:r>
+    </w:p>
+    <w:p>
+      <w:pPr>
+        <w:shd w:fill="1e1e1e" w:val="clear"/>
+        <w:spacing w:line="325.71428571428567" w:lineRule="auto"/>
+        <w:rPr>
+          <w:rFonts w:ascii="Consolas" w:cs="Consolas" w:eastAsia="Consolas" w:hAnsi="Consolas"/>
+          <w:b w:val="1"/>
+          <w:color w:val="d4d4d4"/>
+          <w:sz w:val="21"/>
+          <w:szCs w:val="21"/>
+        </w:rPr>
+      </w:pPr>
+      <w:r>
+        <w:rPr>
+          <w:rtl w:val="0"/>
+        </w:rPr>
+      </w:r>
+    </w:p>
+    <w:p>
+      <w:pPr>
+        <w:shd w:fill="1e1e1e" w:val="clear"/>
+        <w:spacing w:line="325.71428571428567" w:lineRule="auto"/>
+        <w:rPr>
+          <w:rFonts w:ascii="Consolas" w:cs="Consolas" w:eastAsia="Consolas" w:hAnsi="Consolas"/>
+          <w:b w:val="1"/>
+          <w:color w:val="d4d4d4"/>
+          <w:sz w:val="21"/>
+          <w:szCs w:val="21"/>
+        </w:rPr>
+      </w:pPr>
+      <w:r>
+        <w:rPr>
+          <w:rFonts w:ascii="Consolas" w:cs="Consolas" w:eastAsia="Consolas" w:hAnsi="Consolas"/>
+          <w:b w:val="1"/>
+          <w:color w:val="d4d4d4"/>
+          <w:sz w:val="21"/>
+          <w:szCs w:val="21"/>
+          <w:rtl w:val="0"/>
+        </w:rPr>
+        <w:t xml:space="preserve">    </w:t>
+      </w:r>
+      <w:r>
+        <w:rPr>
+          <w:rFonts w:ascii="Consolas" w:cs="Consolas" w:eastAsia="Consolas" w:hAnsi="Consolas"/>
+          <w:b w:val="1"/>
+          <w:color w:val="569cd6"/>
+          <w:sz w:val="21"/>
+          <w:szCs w:val="21"/>
+          <w:rtl w:val="0"/>
+        </w:rPr>
+        <w:t xml:space="preserve">constructor</w:t>
+      </w:r>
+      <w:r>
+        <w:rPr>
+          <w:rFonts w:ascii="Consolas" w:cs="Consolas" w:eastAsia="Consolas" w:hAnsi="Consolas"/>
+          <w:b w:val="1"/>
+          <w:color w:val="d4d4d4"/>
+          <w:sz w:val="21"/>
+          <w:szCs w:val="21"/>
+          <w:rtl w:val="0"/>
+        </w:rPr>
+        <w:t xml:space="preserve"> (</w:t>
+      </w:r>
+      <w:r>
+        <w:rPr>
+          <w:rFonts w:ascii="Consolas" w:cs="Consolas" w:eastAsia="Consolas" w:hAnsi="Consolas"/>
+          <w:b w:val="1"/>
+          <w:color w:val="569cd6"/>
+          <w:sz w:val="21"/>
+          <w:szCs w:val="21"/>
+          <w:rtl w:val="0"/>
+        </w:rPr>
+        <w:t xml:space="preserve">private</w:t>
+      </w:r>
+      <w:r>
+        <w:rPr>
+          <w:rFonts w:ascii="Consolas" w:cs="Consolas" w:eastAsia="Consolas" w:hAnsi="Consolas"/>
+          <w:b w:val="1"/>
+          <w:color w:val="d4d4d4"/>
+          <w:sz w:val="21"/>
+          <w:szCs w:val="21"/>
+          <w:rtl w:val="0"/>
+        </w:rPr>
+        <w:t xml:space="preserve"> </w:t>
+      </w:r>
+      <w:r>
+        <w:rPr>
+          <w:rFonts w:ascii="Consolas" w:cs="Consolas" w:eastAsia="Consolas" w:hAnsi="Consolas"/>
+          <w:b w:val="1"/>
+          <w:color w:val="9cdcfe"/>
+          <w:sz w:val="21"/>
+          <w:szCs w:val="21"/>
+          <w:rtl w:val="0"/>
+        </w:rPr>
+        <w:t xml:space="preserve">_likeCount</w:t>
+      </w:r>
+      <w:r>
+        <w:rPr>
+          <w:rFonts w:ascii="Consolas" w:cs="Consolas" w:eastAsia="Consolas" w:hAnsi="Consolas"/>
+          <w:b w:val="1"/>
+          <w:color w:val="d4d4d4"/>
+          <w:sz w:val="21"/>
+          <w:szCs w:val="21"/>
+          <w:rtl w:val="0"/>
+        </w:rPr>
+        <w:t xml:space="preserve">: </w:t>
+      </w:r>
+      <w:r>
+        <w:rPr>
+          <w:rFonts w:ascii="Consolas" w:cs="Consolas" w:eastAsia="Consolas" w:hAnsi="Consolas"/>
+          <w:b w:val="1"/>
+          <w:color w:val="4ec9b0"/>
+          <w:sz w:val="21"/>
+          <w:szCs w:val="21"/>
+          <w:rtl w:val="0"/>
+        </w:rPr>
+        <w:t xml:space="preserve">number</w:t>
+      </w:r>
+      <w:r>
+        <w:rPr>
+          <w:rFonts w:ascii="Consolas" w:cs="Consolas" w:eastAsia="Consolas" w:hAnsi="Consolas"/>
+          <w:b w:val="1"/>
+          <w:color w:val="d4d4d4"/>
+          <w:sz w:val="21"/>
+          <w:szCs w:val="21"/>
+          <w:rtl w:val="0"/>
+        </w:rPr>
+        <w:t xml:space="preserve">, </w:t>
+      </w:r>
+      <w:r>
+        <w:rPr>
+          <w:rFonts w:ascii="Consolas" w:cs="Consolas" w:eastAsia="Consolas" w:hAnsi="Consolas"/>
+          <w:b w:val="1"/>
+          <w:color w:val="569cd6"/>
+          <w:sz w:val="21"/>
+          <w:szCs w:val="21"/>
+          <w:rtl w:val="0"/>
+        </w:rPr>
+        <w:t xml:space="preserve">private</w:t>
+      </w:r>
+      <w:r>
+        <w:rPr>
+          <w:rFonts w:ascii="Consolas" w:cs="Consolas" w:eastAsia="Consolas" w:hAnsi="Consolas"/>
+          <w:b w:val="1"/>
+          <w:color w:val="d4d4d4"/>
+          <w:sz w:val="21"/>
+          <w:szCs w:val="21"/>
+          <w:rtl w:val="0"/>
+        </w:rPr>
+        <w:t xml:space="preserve"> </w:t>
+      </w:r>
+      <w:r>
+        <w:rPr>
+          <w:rFonts w:ascii="Consolas" w:cs="Consolas" w:eastAsia="Consolas" w:hAnsi="Consolas"/>
+          <w:b w:val="1"/>
+          <w:color w:val="9cdcfe"/>
+          <w:sz w:val="21"/>
+          <w:szCs w:val="21"/>
+          <w:rtl w:val="0"/>
+        </w:rPr>
+        <w:t xml:space="preserve">_isSelected</w:t>
+      </w:r>
+      <w:r>
+        <w:rPr>
+          <w:rFonts w:ascii="Consolas" w:cs="Consolas" w:eastAsia="Consolas" w:hAnsi="Consolas"/>
+          <w:b w:val="1"/>
+          <w:color w:val="d4d4d4"/>
+          <w:sz w:val="21"/>
+          <w:szCs w:val="21"/>
+          <w:rtl w:val="0"/>
+        </w:rPr>
+        <w:t xml:space="preserve">: </w:t>
+      </w:r>
+      <w:r>
+        <w:rPr>
+          <w:rFonts w:ascii="Consolas" w:cs="Consolas" w:eastAsia="Consolas" w:hAnsi="Consolas"/>
+          <w:b w:val="1"/>
+          <w:color w:val="4ec9b0"/>
+          <w:sz w:val="21"/>
+          <w:szCs w:val="21"/>
+          <w:rtl w:val="0"/>
+        </w:rPr>
+        <w:t xml:space="preserve">boolean</w:t>
+      </w:r>
+      <w:r>
+        <w:rPr>
+          <w:rFonts w:ascii="Consolas" w:cs="Consolas" w:eastAsia="Consolas" w:hAnsi="Consolas"/>
+          <w:b w:val="1"/>
+          <w:color w:val="d4d4d4"/>
+          <w:sz w:val="21"/>
+          <w:szCs w:val="21"/>
+          <w:rtl w:val="0"/>
+        </w:rPr>
+        <w:t xml:space="preserve">) {</w:t>
+      </w:r>
+    </w:p>
+    <w:p>
+      <w:pPr>
+        <w:shd w:fill="1e1e1e" w:val="clear"/>
+        <w:spacing w:line="325.71428571428567" w:lineRule="auto"/>
+        <w:rPr>
+          <w:rFonts w:ascii="Consolas" w:cs="Consolas" w:eastAsia="Consolas" w:hAnsi="Consolas"/>
+          <w:b w:val="1"/>
+          <w:color w:val="d4d4d4"/>
+          <w:sz w:val="21"/>
+          <w:szCs w:val="21"/>
+        </w:rPr>
+      </w:pPr>
+      <w:r>
+        <w:rPr>
+          <w:rFonts w:ascii="Consolas" w:cs="Consolas" w:eastAsia="Consolas" w:hAnsi="Consolas"/>
+          <w:b w:val="1"/>
+          <w:color w:val="d4d4d4"/>
+          <w:sz w:val="21"/>
+          <w:szCs w:val="21"/>
+          <w:rtl w:val="0"/>
+        </w:rPr>
+        <w:t xml:space="preserve">    }</w:t>
+      </w:r>
+    </w:p>
+    <w:p>
+      <w:pPr>
+        <w:shd w:fill="1e1e1e" w:val="clear"/>
+        <w:spacing w:line="325.71428571428567" w:lineRule="auto"/>
+        <w:rPr>
+          <w:rFonts w:ascii="Consolas" w:cs="Consolas" w:eastAsia="Consolas" w:hAnsi="Consolas"/>
+          <w:b w:val="1"/>
+          <w:color w:val="d4d4d4"/>
+          <w:sz w:val="21"/>
+          <w:szCs w:val="21"/>
+        </w:rPr>
+      </w:pPr>
+      <w:r>
+        <w:rPr>
+          <w:rFonts w:ascii="Consolas" w:cs="Consolas" w:eastAsia="Consolas" w:hAnsi="Consolas"/>
+          <w:b w:val="1"/>
+          <w:color w:val="d4d4d4"/>
+          <w:sz w:val="21"/>
+          <w:szCs w:val="21"/>
+          <w:rtl w:val="0"/>
+        </w:rPr>
+        <w:t xml:space="preserve">    </w:t>
+      </w:r>
+    </w:p>
+    <w:p>
+      <w:pPr>
+        <w:shd w:fill="1e1e1e" w:val="clear"/>
+        <w:spacing w:line="325.71428571428567" w:lineRule="auto"/>
+        <w:rPr>
+          <w:rFonts w:ascii="Consolas" w:cs="Consolas" w:eastAsia="Consolas" w:hAnsi="Consolas"/>
+          <w:b w:val="1"/>
+          <w:color w:val="d4d4d4"/>
+          <w:sz w:val="21"/>
+          <w:szCs w:val="21"/>
+        </w:rPr>
+      </w:pPr>
+      <w:r>
+        <w:rPr>
+          <w:rFonts w:ascii="Consolas" w:cs="Consolas" w:eastAsia="Consolas" w:hAnsi="Consolas"/>
+          <w:b w:val="1"/>
+          <w:color w:val="d4d4d4"/>
+          <w:sz w:val="21"/>
+          <w:szCs w:val="21"/>
+          <w:rtl w:val="0"/>
+        </w:rPr>
+        <w:t xml:space="preserve">    </w:t>
+      </w:r>
+      <w:r>
+        <w:rPr>
+          <w:rFonts w:ascii="Consolas" w:cs="Consolas" w:eastAsia="Consolas" w:hAnsi="Consolas"/>
+          <w:b w:val="1"/>
+          <w:color w:val="dcdcaa"/>
+          <w:sz w:val="21"/>
+          <w:szCs w:val="21"/>
+          <w:rtl w:val="0"/>
+        </w:rPr>
+        <w:t xml:space="preserve">onClick</w:t>
+      </w:r>
+      <w:r>
+        <w:rPr>
+          <w:rFonts w:ascii="Consolas" w:cs="Consolas" w:eastAsia="Consolas" w:hAnsi="Consolas"/>
+          <w:b w:val="1"/>
+          <w:color w:val="d4d4d4"/>
+          <w:sz w:val="21"/>
+          <w:szCs w:val="21"/>
+          <w:rtl w:val="0"/>
+        </w:rPr>
+        <w:t xml:space="preserve">() {</w:t>
+      </w:r>
+    </w:p>
+    <w:p>
+      <w:pPr>
+        <w:shd w:fill="1e1e1e" w:val="clear"/>
+        <w:spacing w:line="325.71428571428567" w:lineRule="auto"/>
+        <w:rPr>
+          <w:rFonts w:ascii="Consolas" w:cs="Consolas" w:eastAsia="Consolas" w:hAnsi="Consolas"/>
+          <w:b w:val="1"/>
+          <w:color w:val="d4d4d4"/>
+          <w:sz w:val="21"/>
+          <w:szCs w:val="21"/>
+        </w:rPr>
+      </w:pPr>
+      <w:r>
+        <w:rPr>
+          <w:rFonts w:ascii="Consolas" w:cs="Consolas" w:eastAsia="Consolas" w:hAnsi="Consolas"/>
+          <w:b w:val="1"/>
+          <w:color w:val="d4d4d4"/>
+          <w:sz w:val="21"/>
+          <w:szCs w:val="21"/>
+          <w:rtl w:val="0"/>
+        </w:rPr>
+        <w:t xml:space="preserve">        </w:t>
+      </w:r>
+      <w:r>
+        <w:rPr>
+          <w:rFonts w:ascii="Consolas" w:cs="Consolas" w:eastAsia="Consolas" w:hAnsi="Consolas"/>
+          <w:b w:val="1"/>
+          <w:color w:val="569cd6"/>
+          <w:sz w:val="21"/>
+          <w:szCs w:val="21"/>
+          <w:rtl w:val="0"/>
+        </w:rPr>
+        <w:t xml:space="preserve">this</w:t>
+      </w:r>
+      <w:r>
+        <w:rPr>
+          <w:rFonts w:ascii="Consolas" w:cs="Consolas" w:eastAsia="Consolas" w:hAnsi="Consolas"/>
+          <w:b w:val="1"/>
+          <w:color w:val="d4d4d4"/>
+          <w:sz w:val="21"/>
+          <w:szCs w:val="21"/>
+          <w:rtl w:val="0"/>
+        </w:rPr>
+        <w:t xml:space="preserve">.</w:t>
+      </w:r>
+      <w:r>
+        <w:rPr>
+          <w:rFonts w:ascii="Consolas" w:cs="Consolas" w:eastAsia="Consolas" w:hAnsi="Consolas"/>
+          <w:b w:val="1"/>
+          <w:color w:val="9cdcfe"/>
+          <w:sz w:val="21"/>
+          <w:szCs w:val="21"/>
+          <w:rtl w:val="0"/>
+        </w:rPr>
+        <w:t xml:space="preserve">_likeCount</w:t>
+      </w:r>
+      <w:r>
+        <w:rPr>
+          <w:rFonts w:ascii="Consolas" w:cs="Consolas" w:eastAsia="Consolas" w:hAnsi="Consolas"/>
+          <w:b w:val="1"/>
+          <w:color w:val="d4d4d4"/>
+          <w:sz w:val="21"/>
+          <w:szCs w:val="21"/>
+          <w:rtl w:val="0"/>
+        </w:rPr>
+        <w:t xml:space="preserve"> += (</w:t>
+      </w:r>
+      <w:r>
+        <w:rPr>
+          <w:rFonts w:ascii="Consolas" w:cs="Consolas" w:eastAsia="Consolas" w:hAnsi="Consolas"/>
+          <w:b w:val="1"/>
+          <w:color w:val="569cd6"/>
+          <w:sz w:val="21"/>
+          <w:szCs w:val="21"/>
+          <w:rtl w:val="0"/>
+        </w:rPr>
+        <w:t xml:space="preserve">this</w:t>
+      </w:r>
+      <w:r>
+        <w:rPr>
+          <w:rFonts w:ascii="Consolas" w:cs="Consolas" w:eastAsia="Consolas" w:hAnsi="Consolas"/>
+          <w:b w:val="1"/>
+          <w:color w:val="d4d4d4"/>
+          <w:sz w:val="21"/>
+          <w:szCs w:val="21"/>
+          <w:rtl w:val="0"/>
+        </w:rPr>
+        <w:t xml:space="preserve">.</w:t>
+      </w:r>
+      <w:r>
+        <w:rPr>
+          <w:rFonts w:ascii="Consolas" w:cs="Consolas" w:eastAsia="Consolas" w:hAnsi="Consolas"/>
+          <w:b w:val="1"/>
+          <w:color w:val="9cdcfe"/>
+          <w:sz w:val="21"/>
+          <w:szCs w:val="21"/>
+          <w:rtl w:val="0"/>
+        </w:rPr>
+        <w:t xml:space="preserve">_isSelected</w:t>
+      </w:r>
+      <w:r>
+        <w:rPr>
+          <w:rFonts w:ascii="Consolas" w:cs="Consolas" w:eastAsia="Consolas" w:hAnsi="Consolas"/>
+          <w:b w:val="1"/>
+          <w:color w:val="d4d4d4"/>
+          <w:sz w:val="21"/>
+          <w:szCs w:val="21"/>
+          <w:rtl w:val="0"/>
+        </w:rPr>
+        <w:t xml:space="preserve">) ? -</w:t>
+      </w:r>
+      <w:r>
+        <w:rPr>
+          <w:rFonts w:ascii="Consolas" w:cs="Consolas" w:eastAsia="Consolas" w:hAnsi="Consolas"/>
+          <w:b w:val="1"/>
+          <w:color w:val="b5cea8"/>
+          <w:sz w:val="21"/>
+          <w:szCs w:val="21"/>
+          <w:rtl w:val="0"/>
+        </w:rPr>
+        <w:t xml:space="preserve">1</w:t>
+      </w:r>
+      <w:r>
+        <w:rPr>
+          <w:rFonts w:ascii="Consolas" w:cs="Consolas" w:eastAsia="Consolas" w:hAnsi="Consolas"/>
+          <w:b w:val="1"/>
+          <w:color w:val="d4d4d4"/>
+          <w:sz w:val="21"/>
+          <w:szCs w:val="21"/>
+          <w:rtl w:val="0"/>
+        </w:rPr>
+        <w:t xml:space="preserve"> : +</w:t>
+      </w:r>
+      <w:r>
+        <w:rPr>
+          <w:rFonts w:ascii="Consolas" w:cs="Consolas" w:eastAsia="Consolas" w:hAnsi="Consolas"/>
+          <w:b w:val="1"/>
+          <w:color w:val="b5cea8"/>
+          <w:sz w:val="21"/>
+          <w:szCs w:val="21"/>
+          <w:rtl w:val="0"/>
+        </w:rPr>
+        <w:t xml:space="preserve">1</w:t>
+      </w:r>
+      <w:r>
+        <w:rPr>
+          <w:rFonts w:ascii="Consolas" w:cs="Consolas" w:eastAsia="Consolas" w:hAnsi="Consolas"/>
+          <w:b w:val="1"/>
+          <w:color w:val="d4d4d4"/>
+          <w:sz w:val="21"/>
+          <w:szCs w:val="21"/>
+          <w:rtl w:val="0"/>
+        </w:rPr>
+        <w:t xml:space="preserve">;</w:t>
+      </w:r>
+    </w:p>
+    <w:p>
+      <w:pPr>
+        <w:shd w:fill="1e1e1e" w:val="clear"/>
+        <w:spacing w:line="325.71428571428567" w:lineRule="auto"/>
+        <w:rPr>
+          <w:rFonts w:ascii="Consolas" w:cs="Consolas" w:eastAsia="Consolas" w:hAnsi="Consolas"/>
+          <w:b w:val="1"/>
+          <w:color w:val="d4d4d4"/>
+          <w:sz w:val="21"/>
+          <w:szCs w:val="21"/>
+        </w:rPr>
+      </w:pPr>
+      <w:r>
+        <w:rPr>
+          <w:rFonts w:ascii="Consolas" w:cs="Consolas" w:eastAsia="Consolas" w:hAnsi="Consolas"/>
+          <w:b w:val="1"/>
+          <w:color w:val="d4d4d4"/>
+          <w:sz w:val="21"/>
+          <w:szCs w:val="21"/>
+          <w:rtl w:val="0"/>
+        </w:rPr>
+        <w:t xml:space="preserve">        </w:t>
+      </w:r>
+      <w:r>
+        <w:rPr>
+          <w:rFonts w:ascii="Consolas" w:cs="Consolas" w:eastAsia="Consolas" w:hAnsi="Consolas"/>
+          <w:b w:val="1"/>
+          <w:color w:val="569cd6"/>
+          <w:sz w:val="21"/>
+          <w:szCs w:val="21"/>
+          <w:rtl w:val="0"/>
+        </w:rPr>
+        <w:t xml:space="preserve">this</w:t>
+      </w:r>
+      <w:r>
+        <w:rPr>
+          <w:rFonts w:ascii="Consolas" w:cs="Consolas" w:eastAsia="Consolas" w:hAnsi="Consolas"/>
+          <w:b w:val="1"/>
+          <w:color w:val="d4d4d4"/>
+          <w:sz w:val="21"/>
+          <w:szCs w:val="21"/>
+          <w:rtl w:val="0"/>
+        </w:rPr>
+        <w:t xml:space="preserve">.</w:t>
+      </w:r>
+      <w:r>
+        <w:rPr>
+          <w:rFonts w:ascii="Consolas" w:cs="Consolas" w:eastAsia="Consolas" w:hAnsi="Consolas"/>
+          <w:b w:val="1"/>
+          <w:color w:val="9cdcfe"/>
+          <w:sz w:val="21"/>
+          <w:szCs w:val="21"/>
+          <w:rtl w:val="0"/>
+        </w:rPr>
+        <w:t xml:space="preserve">_isSelected</w:t>
+      </w:r>
+      <w:r>
+        <w:rPr>
+          <w:rFonts w:ascii="Consolas" w:cs="Consolas" w:eastAsia="Consolas" w:hAnsi="Consolas"/>
+          <w:b w:val="1"/>
+          <w:color w:val="d4d4d4"/>
+          <w:sz w:val="21"/>
+          <w:szCs w:val="21"/>
+          <w:rtl w:val="0"/>
+        </w:rPr>
+        <w:t xml:space="preserve"> = !</w:t>
+      </w:r>
+      <w:r>
+        <w:rPr>
+          <w:rFonts w:ascii="Consolas" w:cs="Consolas" w:eastAsia="Consolas" w:hAnsi="Consolas"/>
+          <w:b w:val="1"/>
+          <w:color w:val="569cd6"/>
+          <w:sz w:val="21"/>
+          <w:szCs w:val="21"/>
+          <w:rtl w:val="0"/>
+        </w:rPr>
+        <w:t xml:space="preserve">this</w:t>
+      </w:r>
+      <w:r>
+        <w:rPr>
+          <w:rFonts w:ascii="Consolas" w:cs="Consolas" w:eastAsia="Consolas" w:hAnsi="Consolas"/>
+          <w:b w:val="1"/>
+          <w:color w:val="d4d4d4"/>
+          <w:sz w:val="21"/>
+          <w:szCs w:val="21"/>
+          <w:rtl w:val="0"/>
+        </w:rPr>
+        <w:t xml:space="preserve">.</w:t>
+      </w:r>
+      <w:r>
+        <w:rPr>
+          <w:rFonts w:ascii="Consolas" w:cs="Consolas" w:eastAsia="Consolas" w:hAnsi="Consolas"/>
+          <w:b w:val="1"/>
+          <w:color w:val="9cdcfe"/>
+          <w:sz w:val="21"/>
+          <w:szCs w:val="21"/>
+          <w:rtl w:val="0"/>
+        </w:rPr>
+        <w:t xml:space="preserve">_isSelected</w:t>
+      </w:r>
+      <w:r>
+        <w:rPr>
+          <w:rFonts w:ascii="Consolas" w:cs="Consolas" w:eastAsia="Consolas" w:hAnsi="Consolas"/>
+          <w:b w:val="1"/>
+          <w:color w:val="d4d4d4"/>
+          <w:sz w:val="21"/>
+          <w:szCs w:val="21"/>
+          <w:rtl w:val="0"/>
+        </w:rPr>
+        <w:t xml:space="preserve">;</w:t>
+      </w:r>
+    </w:p>
+    <w:p>
+      <w:pPr>
+        <w:shd w:fill="1e1e1e" w:val="clear"/>
+        <w:spacing w:line="325.71428571428567" w:lineRule="auto"/>
+        <w:rPr>
+          <w:rFonts w:ascii="Consolas" w:cs="Consolas" w:eastAsia="Consolas" w:hAnsi="Consolas"/>
+          <w:b w:val="1"/>
+          <w:color w:val="d4d4d4"/>
+          <w:sz w:val="21"/>
+          <w:szCs w:val="21"/>
+        </w:rPr>
+      </w:pPr>
+      <w:r>
+        <w:rPr>
+          <w:rFonts w:ascii="Consolas" w:cs="Consolas" w:eastAsia="Consolas" w:hAnsi="Consolas"/>
+          <w:b w:val="1"/>
+          <w:color w:val="d4d4d4"/>
+          <w:sz w:val="21"/>
+          <w:szCs w:val="21"/>
+          <w:rtl w:val="0"/>
+        </w:rPr>
+        <w:t xml:space="preserve">    }</w:t>
+      </w:r>
+    </w:p>
+    <w:p>
+      <w:pPr>
+        <w:shd w:fill="1e1e1e" w:val="clear"/>
+        <w:spacing w:line="325.71428571428567" w:lineRule="auto"/>
+        <w:rPr>
+          <w:rFonts w:ascii="Consolas" w:cs="Consolas" w:eastAsia="Consolas" w:hAnsi="Consolas"/>
+          <w:b w:val="1"/>
+          <w:color w:val="d4d4d4"/>
+          <w:sz w:val="21"/>
+          <w:szCs w:val="21"/>
+        </w:rPr>
+      </w:pPr>
+      <w:r>
+        <w:rPr>
+          <w:rtl w:val="0"/>
+        </w:rPr>
+      </w:r>
+    </w:p>
+    <w:p>
+      <w:pPr>
+        <w:shd w:fill="1e1e1e" w:val="clear"/>
+        <w:spacing w:line="325.71428571428567" w:lineRule="auto"/>
+        <w:rPr>
+          <w:rFonts w:ascii="Consolas" w:cs="Consolas" w:eastAsia="Consolas" w:hAnsi="Consolas"/>
+          <w:b w:val="1"/>
+          <w:color w:val="d4d4d4"/>
+          <w:sz w:val="21"/>
+          <w:szCs w:val="21"/>
+        </w:rPr>
+      </w:pPr>
+      <w:r>
+        <w:rPr>
+          <w:rFonts w:ascii="Consolas" w:cs="Consolas" w:eastAsia="Consolas" w:hAnsi="Consolas"/>
+          <w:b w:val="1"/>
+          <w:color w:val="d4d4d4"/>
+          <w:sz w:val="21"/>
+          <w:szCs w:val="21"/>
+          <w:rtl w:val="0"/>
+        </w:rPr>
+        <w:t xml:space="preserve">    </w:t>
+      </w:r>
+      <w:r>
+        <w:rPr>
+          <w:rFonts w:ascii="Consolas" w:cs="Consolas" w:eastAsia="Consolas" w:hAnsi="Consolas"/>
+          <w:b w:val="1"/>
+          <w:color w:val="569cd6"/>
+          <w:sz w:val="21"/>
+          <w:szCs w:val="21"/>
+          <w:rtl w:val="0"/>
+        </w:rPr>
+        <w:t xml:space="preserve">get</w:t>
+      </w:r>
+      <w:r>
+        <w:rPr>
+          <w:rFonts w:ascii="Consolas" w:cs="Consolas" w:eastAsia="Consolas" w:hAnsi="Consolas"/>
+          <w:b w:val="1"/>
+          <w:color w:val="d4d4d4"/>
+          <w:sz w:val="21"/>
+          <w:szCs w:val="21"/>
+          <w:rtl w:val="0"/>
+        </w:rPr>
+        <w:t xml:space="preserve"> </w:t>
+      </w:r>
+      <w:r>
+        <w:rPr>
+          <w:rFonts w:ascii="Consolas" w:cs="Consolas" w:eastAsia="Consolas" w:hAnsi="Consolas"/>
+          <w:b w:val="1"/>
+          <w:color w:val="dcdcaa"/>
+          <w:sz w:val="21"/>
+          <w:szCs w:val="21"/>
+          <w:rtl w:val="0"/>
+        </w:rPr>
+        <w:t xml:space="preserve">likeCount</w:t>
+      </w:r>
+      <w:r>
+        <w:rPr>
+          <w:rFonts w:ascii="Consolas" w:cs="Consolas" w:eastAsia="Consolas" w:hAnsi="Consolas"/>
+          <w:b w:val="1"/>
+          <w:color w:val="d4d4d4"/>
+          <w:sz w:val="21"/>
+          <w:szCs w:val="21"/>
+          <w:rtl w:val="0"/>
+        </w:rPr>
+        <w:t xml:space="preserve"> () {</w:t>
+      </w:r>
+    </w:p>
+    <w:p>
+      <w:pPr>
+        <w:shd w:fill="1e1e1e" w:val="clear"/>
+        <w:spacing w:line="325.71428571428567" w:lineRule="auto"/>
+        <w:rPr>
+          <w:rFonts w:ascii="Consolas" w:cs="Consolas" w:eastAsia="Consolas" w:hAnsi="Consolas"/>
+          <w:b w:val="1"/>
+          <w:color w:val="d4d4d4"/>
+          <w:sz w:val="21"/>
+          <w:szCs w:val="21"/>
+        </w:rPr>
+      </w:pPr>
+      <w:r>
+        <w:rPr>
+          <w:rFonts w:ascii="Consolas" w:cs="Consolas" w:eastAsia="Consolas" w:hAnsi="Consolas"/>
+          <w:b w:val="1"/>
+          <w:color w:val="d4d4d4"/>
+          <w:sz w:val="21"/>
+          <w:szCs w:val="21"/>
+          <w:rtl w:val="0"/>
+        </w:rPr>
+        <w:t xml:space="preserve">        </w:t>
+      </w:r>
+      <w:r>
+        <w:rPr>
+          <w:rFonts w:ascii="Consolas" w:cs="Consolas" w:eastAsia="Consolas" w:hAnsi="Consolas"/>
+          <w:b w:val="1"/>
+          <w:color w:val="c586c0"/>
+          <w:sz w:val="21"/>
+          <w:szCs w:val="21"/>
+          <w:rtl w:val="0"/>
+        </w:rPr>
+        <w:t xml:space="preserve">return</w:t>
+      </w:r>
+      <w:r>
+        <w:rPr>
+          <w:rFonts w:ascii="Consolas" w:cs="Consolas" w:eastAsia="Consolas" w:hAnsi="Consolas"/>
+          <w:b w:val="1"/>
+          <w:color w:val="d4d4d4"/>
+          <w:sz w:val="21"/>
+          <w:szCs w:val="21"/>
+          <w:rtl w:val="0"/>
+        </w:rPr>
+        <w:t xml:space="preserve"> </w:t>
+      </w:r>
+      <w:r>
+        <w:rPr>
+          <w:rFonts w:ascii="Consolas" w:cs="Consolas" w:eastAsia="Consolas" w:hAnsi="Consolas"/>
+          <w:b w:val="1"/>
+          <w:color w:val="569cd6"/>
+          <w:sz w:val="21"/>
+          <w:szCs w:val="21"/>
+          <w:rtl w:val="0"/>
+        </w:rPr>
+        <w:t xml:space="preserve">this</w:t>
+      </w:r>
+      <w:r>
+        <w:rPr>
+          <w:rFonts w:ascii="Consolas" w:cs="Consolas" w:eastAsia="Consolas" w:hAnsi="Consolas"/>
+          <w:b w:val="1"/>
+          <w:color w:val="d4d4d4"/>
+          <w:sz w:val="21"/>
+          <w:szCs w:val="21"/>
+          <w:rtl w:val="0"/>
+        </w:rPr>
+        <w:t xml:space="preserve">.</w:t>
+      </w:r>
+      <w:r>
+        <w:rPr>
+          <w:rFonts w:ascii="Consolas" w:cs="Consolas" w:eastAsia="Consolas" w:hAnsi="Consolas"/>
+          <w:b w:val="1"/>
+          <w:color w:val="9cdcfe"/>
+          <w:sz w:val="21"/>
+          <w:szCs w:val="21"/>
+          <w:rtl w:val="0"/>
+        </w:rPr>
+        <w:t xml:space="preserve">_likeCount</w:t>
+      </w:r>
+      <w:r>
+        <w:rPr>
+          <w:rFonts w:ascii="Consolas" w:cs="Consolas" w:eastAsia="Consolas" w:hAnsi="Consolas"/>
+          <w:b w:val="1"/>
+          <w:color w:val="d4d4d4"/>
+          <w:sz w:val="21"/>
+          <w:szCs w:val="21"/>
+          <w:rtl w:val="0"/>
+        </w:rPr>
+        <w:t xml:space="preserve">;</w:t>
+      </w:r>
+    </w:p>
+    <w:p>
+      <w:pPr>
+        <w:shd w:fill="1e1e1e" w:val="clear"/>
+        <w:spacing w:line="325.71428571428567" w:lineRule="auto"/>
+        <w:rPr>
+          <w:rFonts w:ascii="Consolas" w:cs="Consolas" w:eastAsia="Consolas" w:hAnsi="Consolas"/>
+          <w:b w:val="1"/>
+          <w:color w:val="d4d4d4"/>
+          <w:sz w:val="21"/>
+          <w:szCs w:val="21"/>
+        </w:rPr>
+      </w:pPr>
+      <w:r>
+        <w:rPr>
+          <w:rFonts w:ascii="Consolas" w:cs="Consolas" w:eastAsia="Consolas" w:hAnsi="Consolas"/>
+          <w:b w:val="1"/>
+          <w:color w:val="d4d4d4"/>
+          <w:sz w:val="21"/>
+          <w:szCs w:val="21"/>
+          <w:rtl w:val="0"/>
+        </w:rPr>
+        <w:t xml:space="preserve">    }</w:t>
+      </w:r>
+    </w:p>
+    <w:p>
+      <w:pPr>
+        <w:shd w:fill="1e1e1e" w:val="clear"/>
+        <w:spacing w:line="325.71428571428567" w:lineRule="auto"/>
+        <w:rPr>
+          <w:rFonts w:ascii="Consolas" w:cs="Consolas" w:eastAsia="Consolas" w:hAnsi="Consolas"/>
+          <w:b w:val="1"/>
+          <w:color w:val="d4d4d4"/>
+          <w:sz w:val="21"/>
+          <w:szCs w:val="21"/>
+        </w:rPr>
+      </w:pPr>
+      <w:r>
+        <w:rPr>
+          <w:rtl w:val="0"/>
+        </w:rPr>
+      </w:r>
+    </w:p>
+    <w:p>
+      <w:pPr>
+        <w:shd w:fill="1e1e1e" w:val="clear"/>
+        <w:spacing w:line="325.71428571428567" w:lineRule="auto"/>
+        <w:rPr>
+          <w:rFonts w:ascii="Consolas" w:cs="Consolas" w:eastAsia="Consolas" w:hAnsi="Consolas"/>
+          <w:b w:val="1"/>
+          <w:color w:val="d4d4d4"/>
+          <w:sz w:val="21"/>
+          <w:szCs w:val="21"/>
+        </w:rPr>
+      </w:pPr>
+      <w:r>
+        <w:rPr>
+          <w:rFonts w:ascii="Consolas" w:cs="Consolas" w:eastAsia="Consolas" w:hAnsi="Consolas"/>
+          <w:b w:val="1"/>
+          <w:color w:val="d4d4d4"/>
+          <w:sz w:val="21"/>
+          <w:szCs w:val="21"/>
+          <w:rtl w:val="0"/>
+        </w:rPr>
+        <w:t xml:space="preserve">    </w:t>
+      </w:r>
+      <w:r>
+        <w:rPr>
+          <w:rFonts w:ascii="Consolas" w:cs="Consolas" w:eastAsia="Consolas" w:hAnsi="Consolas"/>
+          <w:b w:val="1"/>
+          <w:color w:val="569cd6"/>
+          <w:sz w:val="21"/>
+          <w:szCs w:val="21"/>
+          <w:rtl w:val="0"/>
+        </w:rPr>
+        <w:t xml:space="preserve">get</w:t>
+      </w:r>
+      <w:r>
+        <w:rPr>
+          <w:rFonts w:ascii="Consolas" w:cs="Consolas" w:eastAsia="Consolas" w:hAnsi="Consolas"/>
+          <w:b w:val="1"/>
+          <w:color w:val="d4d4d4"/>
+          <w:sz w:val="21"/>
+          <w:szCs w:val="21"/>
+          <w:rtl w:val="0"/>
+        </w:rPr>
+        <w:t xml:space="preserve"> </w:t>
+      </w:r>
+      <w:r>
+        <w:rPr>
+          <w:rFonts w:ascii="Consolas" w:cs="Consolas" w:eastAsia="Consolas" w:hAnsi="Consolas"/>
+          <w:b w:val="1"/>
+          <w:color w:val="dcdcaa"/>
+          <w:sz w:val="21"/>
+          <w:szCs w:val="21"/>
+          <w:rtl w:val="0"/>
+        </w:rPr>
+        <w:t xml:space="preserve">isSelected</w:t>
+      </w:r>
+      <w:r>
+        <w:rPr>
+          <w:rFonts w:ascii="Consolas" w:cs="Consolas" w:eastAsia="Consolas" w:hAnsi="Consolas"/>
+          <w:b w:val="1"/>
+          <w:color w:val="d4d4d4"/>
+          <w:sz w:val="21"/>
+          <w:szCs w:val="21"/>
+          <w:rtl w:val="0"/>
+        </w:rPr>
+        <w:t xml:space="preserve"> () {</w:t>
+      </w:r>
+    </w:p>
+    <w:p>
+      <w:pPr>
+        <w:shd w:fill="1e1e1e" w:val="clear"/>
+        <w:spacing w:line="325.71428571428567" w:lineRule="auto"/>
+        <w:rPr>
+          <w:rFonts w:ascii="Consolas" w:cs="Consolas" w:eastAsia="Consolas" w:hAnsi="Consolas"/>
+          <w:b w:val="1"/>
+          <w:color w:val="d4d4d4"/>
+          <w:sz w:val="21"/>
+          <w:szCs w:val="21"/>
+        </w:rPr>
+      </w:pPr>
+      <w:r>
+        <w:rPr>
+          <w:rFonts w:ascii="Consolas" w:cs="Consolas" w:eastAsia="Consolas" w:hAnsi="Consolas"/>
+          <w:b w:val="1"/>
+          <w:color w:val="d4d4d4"/>
+          <w:sz w:val="21"/>
+          <w:szCs w:val="21"/>
+          <w:rtl w:val="0"/>
+        </w:rPr>
+        <w:t xml:space="preserve">        </w:t>
+      </w:r>
+      <w:r>
+        <w:rPr>
+          <w:rFonts w:ascii="Consolas" w:cs="Consolas" w:eastAsia="Consolas" w:hAnsi="Consolas"/>
+          <w:b w:val="1"/>
+          <w:color w:val="c586c0"/>
+          <w:sz w:val="21"/>
+          <w:szCs w:val="21"/>
+          <w:rtl w:val="0"/>
+        </w:rPr>
+        <w:t xml:space="preserve">return</w:t>
+      </w:r>
+      <w:r>
+        <w:rPr>
+          <w:rFonts w:ascii="Consolas" w:cs="Consolas" w:eastAsia="Consolas" w:hAnsi="Consolas"/>
+          <w:b w:val="1"/>
+          <w:color w:val="d4d4d4"/>
+          <w:sz w:val="21"/>
+          <w:szCs w:val="21"/>
+          <w:rtl w:val="0"/>
+        </w:rPr>
+        <w:t xml:space="preserve"> </w:t>
+      </w:r>
+      <w:r>
+        <w:rPr>
+          <w:rFonts w:ascii="Consolas" w:cs="Consolas" w:eastAsia="Consolas" w:hAnsi="Consolas"/>
+          <w:b w:val="1"/>
+          <w:color w:val="569cd6"/>
+          <w:sz w:val="21"/>
+          <w:szCs w:val="21"/>
+          <w:rtl w:val="0"/>
+        </w:rPr>
+        <w:t xml:space="preserve">this</w:t>
+      </w:r>
+      <w:r>
+        <w:rPr>
+          <w:rFonts w:ascii="Consolas" w:cs="Consolas" w:eastAsia="Consolas" w:hAnsi="Consolas"/>
+          <w:b w:val="1"/>
+          <w:color w:val="d4d4d4"/>
+          <w:sz w:val="21"/>
+          <w:szCs w:val="21"/>
+          <w:rtl w:val="0"/>
+        </w:rPr>
+        <w:t xml:space="preserve">.</w:t>
+      </w:r>
+      <w:r>
+        <w:rPr>
+          <w:rFonts w:ascii="Consolas" w:cs="Consolas" w:eastAsia="Consolas" w:hAnsi="Consolas"/>
+          <w:b w:val="1"/>
+          <w:color w:val="9cdcfe"/>
+          <w:sz w:val="21"/>
+          <w:szCs w:val="21"/>
+          <w:rtl w:val="0"/>
+        </w:rPr>
+        <w:t xml:space="preserve">_isSelected</w:t>
+      </w:r>
+      <w:r>
+        <w:rPr>
+          <w:rFonts w:ascii="Consolas" w:cs="Consolas" w:eastAsia="Consolas" w:hAnsi="Consolas"/>
+          <w:b w:val="1"/>
+          <w:color w:val="d4d4d4"/>
+          <w:sz w:val="21"/>
+          <w:szCs w:val="21"/>
+          <w:rtl w:val="0"/>
+        </w:rPr>
+        <w:t xml:space="preserve">;</w:t>
+      </w:r>
+    </w:p>
+    <w:p>
+      <w:pPr>
+        <w:shd w:fill="1e1e1e" w:val="clear"/>
+        <w:spacing w:line="325.71428571428567" w:lineRule="auto"/>
+        <w:rPr>
+          <w:rFonts w:ascii="Consolas" w:cs="Consolas" w:eastAsia="Consolas" w:hAnsi="Consolas"/>
+          <w:b w:val="1"/>
+          <w:color w:val="d4d4d4"/>
+          <w:sz w:val="21"/>
+          <w:szCs w:val="21"/>
+        </w:rPr>
+      </w:pPr>
+      <w:r>
+        <w:rPr>
+          <w:rFonts w:ascii="Consolas" w:cs="Consolas" w:eastAsia="Consolas" w:hAnsi="Consolas"/>
+          <w:b w:val="1"/>
+          <w:color w:val="d4d4d4"/>
+          <w:sz w:val="21"/>
+          <w:szCs w:val="21"/>
+          <w:rtl w:val="0"/>
+        </w:rPr>
+        <w:t xml:space="preserve">    }</w:t>
+      </w:r>
+    </w:p>
+    <w:p>
+      <w:pPr>
+        <w:shd w:fill="1e1e1e" w:val="clear"/>
+        <w:spacing w:line="325.71428571428567" w:lineRule="auto"/>
+        <w:rPr>
+          <w:rFonts w:ascii="Consolas" w:cs="Consolas" w:eastAsia="Consolas" w:hAnsi="Consolas"/>
+          <w:b w:val="1"/>
+          <w:color w:val="d4d4d4"/>
+          <w:sz w:val="21"/>
+          <w:szCs w:val="21"/>
+        </w:rPr>
+      </w:pPr>
+      <w:r>
+        <w:rPr>
+          <w:rFonts w:ascii="Consolas" w:cs="Consolas" w:eastAsia="Consolas" w:hAnsi="Consolas"/>
+          <w:b w:val="1"/>
+          <w:color w:val="d4d4d4"/>
+          <w:sz w:val="21"/>
+          <w:szCs w:val="21"/>
+          <w:rtl w:val="0"/>
+        </w:rPr>
+        <w:t xml:space="preserve">}</w:t>
+      </w:r>
+    </w:p>
+    <w:p>
+      <w:pPr>
+        <w:rPr>
+          <w:b w:val="1"/>
+        </w:rPr>
+      </w:pPr>
+      <w:r>
+        <w:rPr>
+          <w:rtl w:val="0"/>
+        </w:rPr>
+      </w:r>
+    </w:p>
+    <w:p>
+      <w:pPr>
+        <w:shd w:fill="1e1e1e" w:val="clear"/>
+        <w:spacing w:line="325.71428571428567" w:lineRule="auto"/>
+        <w:rPr>
+          <w:rFonts w:ascii="Consolas" w:cs="Consolas" w:eastAsia="Consolas" w:hAnsi="Consolas"/>
+          <w:b w:val="1"/>
+          <w:color w:val="ce9178"/>
+          <w:sz w:val="21"/>
+          <w:szCs w:val="21"/>
+        </w:rPr>
+      </w:pPr>
+      <w:r>
+        <w:rPr>
+          <w:rFonts w:ascii="Consolas" w:cs="Consolas" w:eastAsia="Consolas" w:hAnsi="Consolas"/>
+          <w:b w:val="1"/>
+          <w:color w:val="c586c0"/>
+          <w:sz w:val="21"/>
+          <w:szCs w:val="21"/>
+          <w:rtl w:val="0"/>
+        </w:rPr>
+        <w:t xml:space="preserve">import</w:t>
+      </w:r>
+      <w:r>
+        <w:rPr>
+          <w:rFonts w:ascii="Consolas" w:cs="Consolas" w:eastAsia="Consolas" w:hAnsi="Consolas"/>
+          <w:b w:val="1"/>
+          <w:color w:val="d4d4d4"/>
+          <w:sz w:val="21"/>
+          <w:szCs w:val="21"/>
+          <w:rtl w:val="0"/>
+        </w:rPr>
+        <w:t xml:space="preserve"> {</w:t>
+      </w:r>
+      <w:r>
+        <w:rPr>
+          <w:rFonts w:ascii="Consolas" w:cs="Consolas" w:eastAsia="Consolas" w:hAnsi="Consolas"/>
+          <w:b w:val="1"/>
+          <w:color w:val="9cdcfe"/>
+          <w:sz w:val="21"/>
+          <w:szCs w:val="21"/>
+          <w:rtl w:val="0"/>
+        </w:rPr>
+        <w:t xml:space="preserve">LikeComponent</w:t>
+      </w:r>
+      <w:r>
+        <w:rPr>
+          <w:rFonts w:ascii="Consolas" w:cs="Consolas" w:eastAsia="Consolas" w:hAnsi="Consolas"/>
+          <w:b w:val="1"/>
+          <w:color w:val="d4d4d4"/>
+          <w:sz w:val="21"/>
+          <w:szCs w:val="21"/>
+          <w:rtl w:val="0"/>
+        </w:rPr>
+        <w:t xml:space="preserve">} </w:t>
+      </w:r>
+      <w:r>
+        <w:rPr>
+          <w:rFonts w:ascii="Consolas" w:cs="Consolas" w:eastAsia="Consolas" w:hAnsi="Consolas"/>
+          <w:b w:val="1"/>
+          <w:color w:val="c586c0"/>
+          <w:sz w:val="21"/>
+          <w:szCs w:val="21"/>
+          <w:rtl w:val="0"/>
+        </w:rPr>
+        <w:t xml:space="preserve">from</w:t>
+      </w:r>
+      <w:r>
+        <w:rPr>
+          <w:rFonts w:ascii="Consolas" w:cs="Consolas" w:eastAsia="Consolas" w:hAnsi="Consolas"/>
+          <w:b w:val="1"/>
+          <w:color w:val="d4d4d4"/>
+          <w:sz w:val="21"/>
+          <w:szCs w:val="21"/>
+          <w:rtl w:val="0"/>
+        </w:rPr>
+        <w:t xml:space="preserve"> </w:t>
+      </w:r>
+      <w:r>
+        <w:rPr>
+          <w:rFonts w:ascii="Consolas" w:cs="Consolas" w:eastAsia="Consolas" w:hAnsi="Consolas"/>
+          <w:b w:val="1"/>
+          <w:color w:val="ce9178"/>
+          <w:sz w:val="21"/>
+          <w:szCs w:val="21"/>
+          <w:rtl w:val="0"/>
+        </w:rPr>
+        <w:t xml:space="preserve">'./likes.component'</w:t>
+      </w:r>
+    </w:p>
+    <w:p>
+      <w:pPr>
+        <w:shd w:fill="1e1e1e" w:val="clear"/>
+        <w:spacing w:line="325.71428571428567" w:lineRule="auto"/>
+        <w:rPr>
+          <w:rFonts w:ascii="Consolas" w:cs="Consolas" w:eastAsia="Consolas" w:hAnsi="Consolas"/>
+          <w:b w:val="1"/>
+          <w:color w:val="d4d4d4"/>
+          <w:sz w:val="21"/>
+          <w:szCs w:val="21"/>
+        </w:rPr>
+      </w:pPr>
+      <w:r>
+        <w:rPr>
+          <w:rtl w:val="0"/>
+        </w:rPr>
+      </w:r>
+    </w:p>
+    <w:p>
+      <w:pPr>
+        <w:shd w:fill="1e1e1e" w:val="clear"/>
+        <w:spacing w:line="325.71428571428567" w:lineRule="auto"/>
+        <w:rPr>
+          <w:rFonts w:ascii="Consolas" w:cs="Consolas" w:eastAsia="Consolas" w:hAnsi="Consolas"/>
+          <w:b w:val="1"/>
+          <w:color w:val="d4d4d4"/>
+          <w:sz w:val="21"/>
+          <w:szCs w:val="21"/>
+        </w:rPr>
+      </w:pPr>
+      <w:r>
+        <w:rPr>
+          <w:rFonts w:ascii="Consolas" w:cs="Consolas" w:eastAsia="Consolas" w:hAnsi="Consolas"/>
+          <w:b w:val="1"/>
+          <w:color w:val="569cd6"/>
+          <w:sz w:val="21"/>
+          <w:szCs w:val="21"/>
+          <w:rtl w:val="0"/>
+        </w:rPr>
+        <w:t xml:space="preserve">let</w:t>
+      </w:r>
+      <w:r>
+        <w:rPr>
+          <w:rFonts w:ascii="Consolas" w:cs="Consolas" w:eastAsia="Consolas" w:hAnsi="Consolas"/>
+          <w:b w:val="1"/>
+          <w:color w:val="d4d4d4"/>
+          <w:sz w:val="21"/>
+          <w:szCs w:val="21"/>
+          <w:rtl w:val="0"/>
+        </w:rPr>
+        <w:t xml:space="preserve"> </w:t>
+      </w:r>
+      <w:r>
+        <w:rPr>
+          <w:rFonts w:ascii="Consolas" w:cs="Consolas" w:eastAsia="Consolas" w:hAnsi="Consolas"/>
+          <w:b w:val="1"/>
+          <w:color w:val="9cdcfe"/>
+          <w:sz w:val="21"/>
+          <w:szCs w:val="21"/>
+          <w:rtl w:val="0"/>
+        </w:rPr>
+        <w:t xml:space="preserve">like_status</w:t>
+      </w:r>
+      <w:r>
+        <w:rPr>
+          <w:rFonts w:ascii="Consolas" w:cs="Consolas" w:eastAsia="Consolas" w:hAnsi="Consolas"/>
+          <w:b w:val="1"/>
+          <w:color w:val="d4d4d4"/>
+          <w:sz w:val="21"/>
+          <w:szCs w:val="21"/>
+          <w:rtl w:val="0"/>
+        </w:rPr>
+        <w:t xml:space="preserve"> = </w:t>
+      </w:r>
+      <w:r>
+        <w:rPr>
+          <w:rFonts w:ascii="Consolas" w:cs="Consolas" w:eastAsia="Consolas" w:hAnsi="Consolas"/>
+          <w:b w:val="1"/>
+          <w:color w:val="569cd6"/>
+          <w:sz w:val="21"/>
+          <w:szCs w:val="21"/>
+          <w:rtl w:val="0"/>
+        </w:rPr>
+        <w:t xml:space="preserve">new</w:t>
+      </w:r>
+      <w:r>
+        <w:rPr>
+          <w:rFonts w:ascii="Consolas" w:cs="Consolas" w:eastAsia="Consolas" w:hAnsi="Consolas"/>
+          <w:b w:val="1"/>
+          <w:color w:val="d4d4d4"/>
+          <w:sz w:val="21"/>
+          <w:szCs w:val="21"/>
+          <w:rtl w:val="0"/>
+        </w:rPr>
+        <w:t xml:space="preserve"> </w:t>
+      </w:r>
+      <w:r>
+        <w:rPr>
+          <w:rFonts w:ascii="Consolas" w:cs="Consolas" w:eastAsia="Consolas" w:hAnsi="Consolas"/>
+          <w:b w:val="1"/>
+          <w:color w:val="4ec9b0"/>
+          <w:sz w:val="21"/>
+          <w:szCs w:val="21"/>
+          <w:rtl w:val="0"/>
+        </w:rPr>
+        <w:t xml:space="preserve">LikeComponent</w:t>
+      </w:r>
+      <w:r>
+        <w:rPr>
+          <w:rFonts w:ascii="Consolas" w:cs="Consolas" w:eastAsia="Consolas" w:hAnsi="Consolas"/>
+          <w:b w:val="1"/>
+          <w:color w:val="d4d4d4"/>
+          <w:sz w:val="21"/>
+          <w:szCs w:val="21"/>
+          <w:rtl w:val="0"/>
+        </w:rPr>
+        <w:t xml:space="preserve">(</w:t>
+      </w:r>
+      <w:r>
+        <w:rPr>
+          <w:rFonts w:ascii="Consolas" w:cs="Consolas" w:eastAsia="Consolas" w:hAnsi="Consolas"/>
+          <w:b w:val="1"/>
+          <w:color w:val="b5cea8"/>
+          <w:sz w:val="21"/>
+          <w:szCs w:val="21"/>
+          <w:rtl w:val="0"/>
+        </w:rPr>
+        <w:t xml:space="preserve">10</w:t>
+      </w:r>
+      <w:r>
+        <w:rPr>
+          <w:rFonts w:ascii="Consolas" w:cs="Consolas" w:eastAsia="Consolas" w:hAnsi="Consolas"/>
+          <w:b w:val="1"/>
+          <w:color w:val="d4d4d4"/>
+          <w:sz w:val="21"/>
+          <w:szCs w:val="21"/>
+          <w:rtl w:val="0"/>
+        </w:rPr>
+        <w:t xml:space="preserve">,</w:t>
+      </w:r>
+      <w:r>
+        <w:rPr>
+          <w:rFonts w:ascii="Consolas" w:cs="Consolas" w:eastAsia="Consolas" w:hAnsi="Consolas"/>
+          <w:b w:val="1"/>
+          <w:color w:val="569cd6"/>
+          <w:sz w:val="21"/>
+          <w:szCs w:val="21"/>
+          <w:rtl w:val="0"/>
+        </w:rPr>
+        <w:t xml:space="preserve">true</w:t>
+      </w:r>
+      <w:r>
+        <w:rPr>
+          <w:rFonts w:ascii="Consolas" w:cs="Consolas" w:eastAsia="Consolas" w:hAnsi="Consolas"/>
+          <w:b w:val="1"/>
+          <w:color w:val="d4d4d4"/>
+          <w:sz w:val="21"/>
+          <w:szCs w:val="21"/>
+          <w:rtl w:val="0"/>
+        </w:rPr>
+        <w:t xml:space="preserve">);</w:t>
+      </w:r>
+    </w:p>
+    <w:p>
+      <w:pPr>
+        <w:shd w:fill="1e1e1e" w:val="clear"/>
+        <w:spacing w:line="325.71428571428567" w:lineRule="auto"/>
+        <w:rPr>
+          <w:rFonts w:ascii="Consolas" w:cs="Consolas" w:eastAsia="Consolas" w:hAnsi="Consolas"/>
+          <w:b w:val="1"/>
+          <w:color w:val="d4d4d4"/>
+          <w:sz w:val="21"/>
+          <w:szCs w:val="21"/>
+        </w:rPr>
+      </w:pPr>
+      <w:r>
+        <w:rPr>
+          <w:rFonts w:ascii="Consolas" w:cs="Consolas" w:eastAsia="Consolas" w:hAnsi="Consolas"/>
+          <w:b w:val="1"/>
+          <w:color w:val="9cdcfe"/>
+          <w:sz w:val="21"/>
+          <w:szCs w:val="21"/>
+          <w:rtl w:val="0"/>
+        </w:rPr>
+        <w:t xml:space="preserve">like_status</w:t>
+      </w:r>
+      <w:r>
+        <w:rPr>
+          <w:rFonts w:ascii="Consolas" w:cs="Consolas" w:eastAsia="Consolas" w:hAnsi="Consolas"/>
+          <w:b w:val="1"/>
+          <w:color w:val="d4d4d4"/>
+          <w:sz w:val="21"/>
+          <w:szCs w:val="21"/>
+          <w:rtl w:val="0"/>
+        </w:rPr>
+        <w:t xml:space="preserve">.</w:t>
+      </w:r>
+      <w:r>
+        <w:rPr>
+          <w:rFonts w:ascii="Consolas" w:cs="Consolas" w:eastAsia="Consolas" w:hAnsi="Consolas"/>
+          <w:b w:val="1"/>
+          <w:color w:val="dcdcaa"/>
+          <w:sz w:val="21"/>
+          <w:szCs w:val="21"/>
+          <w:rtl w:val="0"/>
+        </w:rPr>
+        <w:t xml:space="preserve">onClick</w:t>
+      </w:r>
+      <w:r>
+        <w:rPr>
+          <w:rFonts w:ascii="Consolas" w:cs="Consolas" w:eastAsia="Consolas" w:hAnsi="Consolas"/>
+          <w:b w:val="1"/>
+          <w:color w:val="d4d4d4"/>
+          <w:sz w:val="21"/>
+          <w:szCs w:val="21"/>
+          <w:rtl w:val="0"/>
+        </w:rPr>
+        <w:t xml:space="preserve">();</w:t>
+      </w:r>
+    </w:p>
+    <w:p>
+      <w:pPr>
+        <w:shd w:fill="1e1e1e" w:val="clear"/>
+        <w:spacing w:line="325.71428571428567" w:lineRule="auto"/>
+        <w:rPr>
+          <w:rFonts w:ascii="Consolas" w:cs="Consolas" w:eastAsia="Consolas" w:hAnsi="Consolas"/>
+          <w:b w:val="1"/>
+          <w:color w:val="d4d4d4"/>
+          <w:sz w:val="21"/>
+          <w:szCs w:val="21"/>
+        </w:rPr>
+      </w:pPr>
+      <w:r>
+        <w:rPr>
+          <w:rFonts w:ascii="Consolas" w:cs="Consolas" w:eastAsia="Consolas" w:hAnsi="Consolas"/>
+          <w:b w:val="1"/>
+          <w:color w:val="4ec9b0"/>
+          <w:sz w:val="21"/>
+          <w:szCs w:val="21"/>
+          <w:rtl w:val="0"/>
+        </w:rPr>
+        <w:t xml:space="preserve">console</w:t>
+      </w:r>
+      <w:r>
+        <w:rPr>
+          <w:rFonts w:ascii="Consolas" w:cs="Consolas" w:eastAsia="Consolas" w:hAnsi="Consolas"/>
+          <w:b w:val="1"/>
+          <w:color w:val="d4d4d4"/>
+          <w:sz w:val="21"/>
+          <w:szCs w:val="21"/>
+          <w:rtl w:val="0"/>
+        </w:rPr>
+        <w:t xml:space="preserve">.</w:t>
+      </w:r>
+      <w:r>
+        <w:rPr>
+          <w:rFonts w:ascii="Consolas" w:cs="Consolas" w:eastAsia="Consolas" w:hAnsi="Consolas"/>
+          <w:b w:val="1"/>
+          <w:color w:val="dcdcaa"/>
+          <w:sz w:val="21"/>
+          <w:szCs w:val="21"/>
+          <w:rtl w:val="0"/>
+        </w:rPr>
+        <w:t xml:space="preserve">log</w:t>
+      </w:r>
+      <w:r>
+        <w:rPr>
+          <w:rFonts w:ascii="Consolas" w:cs="Consolas" w:eastAsia="Consolas" w:hAnsi="Consolas"/>
+          <w:b w:val="1"/>
+          <w:color w:val="d4d4d4"/>
+          <w:sz w:val="21"/>
+          <w:szCs w:val="21"/>
+          <w:rtl w:val="0"/>
+        </w:rPr>
+        <w:t xml:space="preserve">(</w:t>
+      </w:r>
+      <w:r>
+        <w:rPr>
+          <w:rFonts w:ascii="Consolas" w:cs="Consolas" w:eastAsia="Consolas" w:hAnsi="Consolas"/>
+          <w:b w:val="1"/>
+          <w:color w:val="ce9178"/>
+          <w:sz w:val="21"/>
+          <w:szCs w:val="21"/>
+          <w:rtl w:val="0"/>
+        </w:rPr>
+        <w:t xml:space="preserve">`LikesCount: </w:t>
+      </w:r>
+      <w:r>
+        <w:rPr>
+          <w:rFonts w:ascii="Consolas" w:cs="Consolas" w:eastAsia="Consolas" w:hAnsi="Consolas"/>
+          <w:b w:val="1"/>
+          <w:color w:val="569cd6"/>
+          <w:sz w:val="21"/>
+          <w:szCs w:val="21"/>
+          <w:rtl w:val="0"/>
+        </w:rPr>
+        <w:t xml:space="preserve">${</w:t>
+      </w:r>
+      <w:r>
+        <w:rPr>
+          <w:rFonts w:ascii="Consolas" w:cs="Consolas" w:eastAsia="Consolas" w:hAnsi="Consolas"/>
+          <w:b w:val="1"/>
+          <w:color w:val="9cdcfe"/>
+          <w:sz w:val="21"/>
+          <w:szCs w:val="21"/>
+          <w:rtl w:val="0"/>
+        </w:rPr>
+        <w:t xml:space="preserve">like_status</w:t>
+      </w:r>
+      <w:r>
+        <w:rPr>
+          <w:rFonts w:ascii="Consolas" w:cs="Consolas" w:eastAsia="Consolas" w:hAnsi="Consolas"/>
+          <w:b w:val="1"/>
+          <w:color w:val="d4d4d4"/>
+          <w:sz w:val="21"/>
+          <w:szCs w:val="21"/>
+          <w:rtl w:val="0"/>
+        </w:rPr>
+        <w:t xml:space="preserve">.</w:t>
+      </w:r>
+      <w:r>
+        <w:rPr>
+          <w:rFonts w:ascii="Consolas" w:cs="Consolas" w:eastAsia="Consolas" w:hAnsi="Consolas"/>
+          <w:b w:val="1"/>
+          <w:color w:val="9cdcfe"/>
+          <w:sz w:val="21"/>
+          <w:szCs w:val="21"/>
+          <w:rtl w:val="0"/>
+        </w:rPr>
+        <w:t xml:space="preserve">likeCount</w:t>
+      </w:r>
+      <w:r>
+        <w:rPr>
+          <w:rFonts w:ascii="Consolas" w:cs="Consolas" w:eastAsia="Consolas" w:hAnsi="Consolas"/>
+          <w:b w:val="1"/>
+          <w:color w:val="569cd6"/>
+          <w:sz w:val="21"/>
+          <w:szCs w:val="21"/>
+          <w:rtl w:val="0"/>
+        </w:rPr>
+        <w:t xml:space="preserve">}</w:t>
+      </w:r>
+      <w:r>
+        <w:rPr>
+          <w:rFonts w:ascii="Consolas" w:cs="Consolas" w:eastAsia="Consolas" w:hAnsi="Consolas"/>
+          <w:b w:val="1"/>
+          <w:color w:val="ce9178"/>
+          <w:sz w:val="21"/>
+          <w:szCs w:val="21"/>
+          <w:rtl w:val="0"/>
+        </w:rPr>
+        <w:t xml:space="preserve">, isSelected: </w:t>
+      </w:r>
+      <w:r>
+        <w:rPr>
+          <w:rFonts w:ascii="Consolas" w:cs="Consolas" w:eastAsia="Consolas" w:hAnsi="Consolas"/>
+          <w:b w:val="1"/>
+          <w:color w:val="569cd6"/>
+          <w:sz w:val="21"/>
+          <w:szCs w:val="21"/>
+          <w:rtl w:val="0"/>
+        </w:rPr>
+        <w:t xml:space="preserve">${</w:t>
+      </w:r>
+      <w:r>
+        <w:rPr>
+          <w:rFonts w:ascii="Consolas" w:cs="Consolas" w:eastAsia="Consolas" w:hAnsi="Consolas"/>
+          <w:b w:val="1"/>
+          <w:color w:val="9cdcfe"/>
+          <w:sz w:val="21"/>
+          <w:szCs w:val="21"/>
+          <w:rtl w:val="0"/>
+        </w:rPr>
+        <w:t xml:space="preserve">like_status</w:t>
+      </w:r>
+      <w:r>
+        <w:rPr>
+          <w:rFonts w:ascii="Consolas" w:cs="Consolas" w:eastAsia="Consolas" w:hAnsi="Consolas"/>
+          <w:b w:val="1"/>
+          <w:color w:val="d4d4d4"/>
+          <w:sz w:val="21"/>
+          <w:szCs w:val="21"/>
+          <w:rtl w:val="0"/>
+        </w:rPr>
+        <w:t xml:space="preserve">.</w:t>
+      </w:r>
+      <w:r>
+        <w:rPr>
+          <w:rFonts w:ascii="Consolas" w:cs="Consolas" w:eastAsia="Consolas" w:hAnsi="Consolas"/>
+          <w:b w:val="1"/>
+          <w:color w:val="9cdcfe"/>
+          <w:sz w:val="21"/>
+          <w:szCs w:val="21"/>
+          <w:rtl w:val="0"/>
+        </w:rPr>
+        <w:t xml:space="preserve">isSelected</w:t>
+      </w:r>
+      <w:r>
+        <w:rPr>
+          <w:rFonts w:ascii="Consolas" w:cs="Consolas" w:eastAsia="Consolas" w:hAnsi="Consolas"/>
+          <w:b w:val="1"/>
+          <w:color w:val="569cd6"/>
+          <w:sz w:val="21"/>
+          <w:szCs w:val="21"/>
+          <w:rtl w:val="0"/>
+        </w:rPr>
+        <w:t xml:space="preserve">}</w:t>
+      </w:r>
+      <w:r>
+        <w:rPr>
+          <w:rFonts w:ascii="Consolas" w:cs="Consolas" w:eastAsia="Consolas" w:hAnsi="Consolas"/>
+          <w:b w:val="1"/>
+          <w:color w:val="ce9178"/>
+          <w:sz w:val="21"/>
+          <w:szCs w:val="21"/>
+          <w:rtl w:val="0"/>
+        </w:rPr>
+        <w:t xml:space="preserve"> `</w:t>
+      </w:r>
+      <w:r>
+        <w:rPr>
+          <w:rFonts w:ascii="Consolas" w:cs="Consolas" w:eastAsia="Consolas" w:hAnsi="Consolas"/>
+          <w:b w:val="1"/>
+          <w:color w:val="d4d4d4"/>
+          <w:sz w:val="21"/>
+          <w:szCs w:val="21"/>
+          <w:rtl w:val="0"/>
+        </w:rPr>
+        <w:t xml:space="preserve">);</w:t>
+      </w:r>
+    </w:p>
+    <w:p>
+      <w:pPr>
+        <w:rPr>
+          <w:b w:val="1"/>
+        </w:rPr>
+      </w:pPr>
+      <w:r>
+        <w:rPr>
+          <w:rtl w:val="0"/>
+        </w:rPr>
+      </w:r>
+    </w:p>
+    <w:p>
+      <w:pPr>
+        <w:rPr/>
+      </w:pPr>
+      <w:r>
+        <w:rPr>
+          <w:rtl w:val="0"/>
+        </w:rPr>
+      </w:r>
+    </w:p>
+    <w:p>
+      <w:pPr>
+        <w:rPr/>
+      </w:pPr>
+      <w:r>
+        <w:rPr>
+          <w:rtl w:val="0"/>
+        </w:rPr>
+        <w:t xml:space="preserve">PS D:\mosh\likes_app&gt; tsc likes.component.ts</w:t>
+      </w:r>
+    </w:p>
+    <w:p>
+      <w:pPr>
+        <w:rPr/>
+      </w:pPr>
+      <w:r>
+        <w:rPr>
+          <w:rtl w:val="0"/>
+        </w:rPr>
+        <w:t xml:space="preserve">likes.component.ts:12:9 - error TS1056: Accessors are only available when targeting ECMAScript 5 and higher.</w:t>
+      </w:r>
+    </w:p>
+    <w:p>
+      <w:pPr>
+        <w:rPr/>
+      </w:pPr>
+      <w:r>
+        <w:rPr>
+          <w:rtl w:val="0"/>
+        </w:rPr>
+      </w:r>
+    </w:p>
+    <w:p>
+      <w:pPr>
+        <w:rPr/>
+      </w:pPr>
+      <w:r>
+        <w:rPr>
+          <w:rtl w:val="0"/>
+        </w:rPr>
+        <w:t xml:space="preserve"> get likeCount () {</w:t>
+      </w:r>
+    </w:p>
+    <w:p>
+      <w:pPr>
+        <w:rPr/>
+      </w:pPr>
+      <w:r>
+        <w:rPr>
+          <w:rtl w:val="0"/>
+        </w:rPr>
+        <w:t xml:space="preserve">           ~~~~~~~~~</w:t>
+      </w:r>
+    </w:p>
+    <w:p>
+      <w:pPr>
+        <w:rPr/>
+      </w:pPr>
+      <w:r>
+        <w:rPr>
+          <w:rtl w:val="0"/>
+        </w:rPr>
+      </w:r>
+    </w:p>
+    <w:p>
+      <w:pPr>
+        <w:rPr/>
+      </w:pPr>
+      <w:r>
+        <w:rPr>
+          <w:rtl w:val="0"/>
+        </w:rPr>
+        <w:t xml:space="preserve">likes.component.ts:16:9 - error TS1056: Accessors are only available when targeting ECMAScript 5 and higher.</w:t>
+      </w:r>
+    </w:p>
+    <w:p>
+      <w:pPr>
+        <w:rPr/>
+      </w:pPr>
+      <w:r>
+        <w:rPr>
+          <w:rtl w:val="0"/>
+        </w:rPr>
+      </w:r>
+    </w:p>
+    <w:p>
+      <w:pPr>
+        <w:rPr/>
+      </w:pPr>
+      <w:r>
+        <w:rPr>
+          <w:rtl w:val="0"/>
+        </w:rPr>
+        <w:t xml:space="preserve">get isSelected () {</w:t>
+      </w:r>
+    </w:p>
+    <w:p>
+      <w:pPr>
+        <w:rPr/>
+      </w:pPr>
+      <w:r>
+        <w:rPr>
+          <w:rtl w:val="0"/>
+        </w:rPr>
+        <w:t xml:space="preserve">           ~~~~~~~~~~</w:t>
+      </w:r>
+    </w:p>
+    <w:p>
+      <w:pPr>
+        <w:rPr/>
+      </w:pPr>
+      <w:r>
+        <w:rPr>
+          <w:rtl w:val="0"/>
+        </w:rPr>
+      </w:r>
+    </w:p>
+    <w:p>
+      <w:pPr>
+        <w:rPr/>
+      </w:pPr>
+      <w:r>
+        <w:rPr>
+          <w:rtl w:val="0"/>
+        </w:rPr>
+      </w:r>
+    </w:p>
+    <w:p>
+      <w:pPr>
+        <w:rPr/>
+      </w:pPr>
+      <w:r>
+        <w:rPr>
+          <w:rtl w:val="0"/>
+        </w:rPr>
+        <w:t xml:space="preserve">Found 2 errors.</w:t>
+      </w:r>
+    </w:p>
+    <w:p>
+      <w:pPr>
+        <w:rPr/>
+      </w:pPr>
+      <w:r>
+        <w:rPr>
+          <w:rtl w:val="0"/>
+        </w:rPr>
+      </w:r>
+    </w:p>
+    <w:p>
+      <w:pPr>
+        <w:rPr>
+          <w:b w:val="1"/>
+        </w:rPr>
+      </w:pPr>
+      <w:r>
+        <w:rPr>
+          <w:b w:val="1"/>
+          <w:rtl w:val="0"/>
+        </w:rPr>
+        <w:t xml:space="preserve">PS D:\mosh\likes_app&gt; tsc likes.component.ts --target ES5</w:t>
+      </w:r>
+    </w:p>
+    <w:p>
+      <w:pPr>
+        <w:rPr>
+          <w:b w:val="1"/>
+        </w:rPr>
+      </w:pPr>
+      <w:r>
+        <w:rPr>
+          <w:b w:val="1"/>
+          <w:rtl w:val="0"/>
+        </w:rPr>
+        <w:t xml:space="preserve">PS D:\mosh\likes_app&gt; tsc main.ts --target ES5</w:t>
+      </w:r>
+    </w:p>
+    <w:p>
+      <w:pPr>
+        <w:rPr>
+          <w:b w:val="1"/>
+        </w:rPr>
+      </w:pPr>
+      <w:r>
+        <w:rPr>
+          <w:b w:val="1"/>
+          <w:rtl w:val="0"/>
+        </w:rPr>
+        <w:t xml:space="preserve">PS D:\mosh\likes_app&gt; node main.js</w:t>
+      </w:r>
+    </w:p>
+    <w:p>
+      <w:pPr>
+        <w:rPr>
+          <w:b w:val="1"/>
+          <w:highlight w:val="yellow"/>
+        </w:rPr>
+      </w:pPr>
+      <w:r>
+        <w:rPr>
+          <w:b w:val="1"/>
+          <w:highlight w:val="yellow"/>
+          <w:rtl w:val="0"/>
+        </w:rPr>
+        <w:t xml:space="preserve">LikesCount: 9, isSelected: false</w:t>
+      </w:r>
+    </w:p>
+    <w:p>
+      <w:pPr>
+        <w:rPr/>
+      </w:pPr>
+      <w:r>
+        <w:rPr>
+          <w:rtl w:val="0"/>
+        </w:rPr>
+      </w:r>
+    </w:p>
+    <w:p>
+      <w:pPr>
+        <w:rPr/>
+      </w:pPr>
       <w:r>
         <w:rPr>
           <w:rtl w:val="0"/>

</xml_diff>